<commit_message>
Edits to change ages to stages
</commit_message>
<xml_diff>
--- a/manuscript/S3-time-slice-additional-tables.docx
+++ b/manuscript/S3-time-slice-additional-tables.docx
@@ -24,43 +24,7 @@
           <w:sz w:val="36"/>
           <w:szCs w:val="36"/>
         </w:rPr>
-        <w:t>Supporting Information from “Time for a</w:t>
-      </w:r>
-      <w:r>
-        <w:rPr>
-          <w:rFonts w:ascii="Times New Roman" w:eastAsiaTheme="minorEastAsia" w:hAnsi="Times New Roman" w:cs="Times New Roman"/>
-          <w:b/>
-          <w:sz w:val="36"/>
-          <w:szCs w:val="36"/>
-        </w:rPr>
-        <w:t xml:space="preserve"> </w:t>
-      </w:r>
-      <w:r>
-        <w:rPr>
-          <w:rFonts w:ascii="Times New Roman" w:eastAsiaTheme="minorEastAsia" w:hAnsi="Times New Roman" w:cs="Times New Roman"/>
-          <w:b/>
-          <w:sz w:val="36"/>
-          <w:szCs w:val="36"/>
-        </w:rPr>
-        <w:t>rethink: time sub-sampling methods in</w:t>
-      </w:r>
-      <w:r>
-        <w:rPr>
-          <w:rFonts w:ascii="Times New Roman" w:eastAsiaTheme="minorEastAsia" w:hAnsi="Times New Roman" w:cs="Times New Roman"/>
-          <w:b/>
-          <w:sz w:val="36"/>
-          <w:szCs w:val="36"/>
-        </w:rPr>
-        <w:t xml:space="preserve"> </w:t>
-      </w:r>
-      <w:r>
-        <w:rPr>
-          <w:rFonts w:ascii="Times New Roman" w:eastAsiaTheme="minorEastAsia" w:hAnsi="Times New Roman" w:cs="Times New Roman"/>
-          <w:b/>
-          <w:sz w:val="36"/>
-          <w:szCs w:val="36"/>
-        </w:rPr>
-        <w:t>disparity-through-time analyses”</w:t>
+        <w:t>Supporting Information from “Time for a rethink: time sub-sampling methods in disparity-through-time analyses”</w:t>
       </w:r>
     </w:p>
     <w:p>
@@ -324,7 +288,7 @@
               <w:pStyle w:val="Compact"/>
             </w:pPr>
             <w:r>
-              <w:t>Age</w:t>
+              <w:t>Stage</w:t>
             </w:r>
           </w:p>
         </w:tc>
@@ -419,7 +383,7 @@
               <w:pStyle w:val="Compact"/>
             </w:pPr>
             <w:r>
-              <w:t>Age</w:t>
+              <w:t>Stage</w:t>
             </w:r>
           </w:p>
         </w:tc>
@@ -502,7 +466,7 @@
               <w:pStyle w:val="Compact"/>
             </w:pPr>
             <w:r>
-              <w:t>Age</w:t>
+              <w:t>Stage</w:t>
             </w:r>
           </w:p>
         </w:tc>
@@ -585,7 +549,7 @@
               <w:pStyle w:val="Compact"/>
             </w:pPr>
             <w:r>
-              <w:t>Age</w:t>
+              <w:t>Stage</w:t>
             </w:r>
           </w:p>
         </w:tc>
@@ -668,7 +632,7 @@
               <w:pStyle w:val="Compact"/>
             </w:pPr>
             <w:r>
-              <w:t>Age</w:t>
+              <w:t>Stage</w:t>
             </w:r>
           </w:p>
         </w:tc>
@@ -751,7 +715,7 @@
               <w:pStyle w:val="Compact"/>
             </w:pPr>
             <w:r>
-              <w:t>Age</w:t>
+              <w:t>Stage</w:t>
             </w:r>
           </w:p>
         </w:tc>
@@ -1332,7 +1296,7 @@
               <w:pStyle w:val="Compact"/>
             </w:pPr>
             <w:r>
-              <w:t>Age</w:t>
+              <w:t>Stage</w:t>
             </w:r>
           </w:p>
         </w:tc>
@@ -1415,7 +1379,7 @@
               <w:pStyle w:val="Compact"/>
             </w:pPr>
             <w:r>
-              <w:t>Age</w:t>
+              <w:t>Stage</w:t>
             </w:r>
           </w:p>
         </w:tc>
@@ -1498,7 +1462,7 @@
               <w:pStyle w:val="Compact"/>
             </w:pPr>
             <w:r>
-              <w:t>Age</w:t>
+              <w:t>Stage</w:t>
             </w:r>
           </w:p>
         </w:tc>
@@ -1581,7 +1545,7 @@
               <w:pStyle w:val="Compact"/>
             </w:pPr>
             <w:r>
-              <w:t>Age</w:t>
+              <w:t>Stage</w:t>
             </w:r>
           </w:p>
         </w:tc>
@@ -1664,7 +1628,7 @@
               <w:pStyle w:val="Compact"/>
             </w:pPr>
             <w:r>
-              <w:t>Age</w:t>
+              <w:t>Stage</w:t>
             </w:r>
           </w:p>
         </w:tc>
@@ -1747,7 +1711,7 @@
               <w:pStyle w:val="Compact"/>
             </w:pPr>
             <w:r>
-              <w:t>Age</w:t>
+              <w:t>Stage</w:t>
             </w:r>
           </w:p>
         </w:tc>
@@ -2328,7 +2292,7 @@
               <w:pStyle w:val="Compact"/>
             </w:pPr>
             <w:r>
-              <w:t>Age</w:t>
+              <w:t>Stage</w:t>
             </w:r>
           </w:p>
         </w:tc>
@@ -2411,7 +2375,7 @@
               <w:pStyle w:val="Compact"/>
             </w:pPr>
             <w:r>
-              <w:t>Age</w:t>
+              <w:t>Stage</w:t>
             </w:r>
           </w:p>
         </w:tc>
@@ -2494,7 +2458,7 @@
               <w:pStyle w:val="Compact"/>
             </w:pPr>
             <w:r>
-              <w:t>Age</w:t>
+              <w:t>Stage</w:t>
             </w:r>
           </w:p>
         </w:tc>
@@ -2577,7 +2541,7 @@
               <w:pStyle w:val="Compact"/>
             </w:pPr>
             <w:r>
-              <w:t>Age</w:t>
+              <w:t>Stage</w:t>
             </w:r>
           </w:p>
         </w:tc>
@@ -2661,7 +2625,7 @@
               <w:pStyle w:val="Compact"/>
             </w:pPr>
             <w:r>
-              <w:t>Age</w:t>
+              <w:t>Stage</w:t>
             </w:r>
           </w:p>
         </w:tc>
@@ -2744,7 +2708,7 @@
               <w:pStyle w:val="Compact"/>
             </w:pPr>
             <w:r>
-              <w:t>Age</w:t>
+              <w:t>Stage</w:t>
             </w:r>
           </w:p>
         </w:tc>
@@ -3325,7 +3289,7 @@
               <w:pStyle w:val="Compact"/>
             </w:pPr>
             <w:r>
-              <w:t>Age</w:t>
+              <w:t>Stage</w:t>
             </w:r>
           </w:p>
         </w:tc>
@@ -3408,7 +3372,7 @@
               <w:pStyle w:val="Compact"/>
             </w:pPr>
             <w:r>
-              <w:t>Age</w:t>
+              <w:t>Stage</w:t>
             </w:r>
           </w:p>
         </w:tc>
@@ -3491,7 +3455,7 @@
               <w:pStyle w:val="Compact"/>
             </w:pPr>
             <w:r>
-              <w:t>Age</w:t>
+              <w:t>Stage</w:t>
             </w:r>
           </w:p>
         </w:tc>
@@ -3574,7 +3538,7 @@
               <w:pStyle w:val="Compact"/>
             </w:pPr>
             <w:r>
-              <w:t>Age</w:t>
+              <w:t>Stage</w:t>
             </w:r>
           </w:p>
         </w:tc>
@@ -3657,7 +3621,7 @@
               <w:pStyle w:val="Compact"/>
             </w:pPr>
             <w:r>
-              <w:t>Age</w:t>
+              <w:t>Stage</w:t>
             </w:r>
           </w:p>
         </w:tc>
@@ -3740,7 +3704,7 @@
               <w:pStyle w:val="Compact"/>
             </w:pPr>
             <w:r>
-              <w:t>Age</w:t>
+              <w:t>Stage</w:t>
             </w:r>
           </w:p>
         </w:tc>
@@ -3975,7 +3939,6 @@
             <w:pPr>
               <w:pStyle w:val="Compact"/>
             </w:pPr>
-            <w:bookmarkStart w:id="0" w:name="_GoBack"/>
             <w:r>
               <w:t>Wright2017</w:t>
             </w:r>
@@ -4050,7 +4013,6 @@
           </w:p>
         </w:tc>
       </w:tr>
-      <w:bookmarkEnd w:id="0"/>
       <w:tr>
         <w:tc>
           <w:tcPr>
@@ -4331,21 +4293,49 @@
           <w:sz w:val="20"/>
           <w:szCs w:val="20"/>
         </w:rPr>
-        <w:t>*</w:t>
+        <w:t xml:space="preserve">*Time-slices used one of six methods. Stratigraphy uses unequal time bins or non-equidistant time-slices, where the width of the bin, or the interval between slices, is equivalent to stratigraphic </w:t>
       </w:r>
       <w:r>
         <w:rPr>
           <w:sz w:val="20"/>
           <w:szCs w:val="20"/>
         </w:rPr>
-        <w:t>Time-slices used one of six methods. Stratigraphy uses unequal time bins or non-equidistant time-slices, where the width of the bin, or the interval between slices, is equivalent to stratigraphic ages or epochs. Duration uses equal time bins or equidistant time-slices, where the width of the bin, or the interval between slices, is the average duration of stratigraphic ages or epochs in the time frame of the dataset. Number uses equal time bins or equidistant time-slices, where the number of bins, or the number of slices, is the average number of stratigraphic ages or epochs in t</w:t>
+        <w:t>st</w:t>
       </w:r>
       <w:r>
         <w:rPr>
           <w:sz w:val="20"/>
           <w:szCs w:val="20"/>
         </w:rPr>
-        <w:t xml:space="preserve">he time frame of the dataset. </w:t>
+        <w:t xml:space="preserve">ages or epochs. Duration uses equal time bins or equidistant time-slices, where the width of the bin, or the interval between slices, is the average duration of stratigraphic </w:t>
+      </w:r>
+      <w:r>
+        <w:rPr>
+          <w:sz w:val="20"/>
+          <w:szCs w:val="20"/>
+        </w:rPr>
+        <w:t>st</w:t>
+      </w:r>
+      <w:r>
+        <w:rPr>
+          <w:sz w:val="20"/>
+          <w:szCs w:val="20"/>
+        </w:rPr>
+        <w:t xml:space="preserve">ages or epochs in the time frame of the dataset. Number uses equal time bins or equidistant time-slices, where the number of bins, or the number of slices, is the average number of stratigraphic </w:t>
+      </w:r>
+      <w:r>
+        <w:rPr>
+          <w:sz w:val="20"/>
+          <w:szCs w:val="20"/>
+        </w:rPr>
+        <w:t>st</w:t>
+      </w:r>
+      <w:r>
+        <w:rPr>
+          <w:sz w:val="20"/>
+          <w:szCs w:val="20"/>
+        </w:rPr>
+        <w:t xml:space="preserve">ages or epochs in the time frame of the dataset. </w:t>
       </w:r>
       <m:oMath>
         <m:r>
@@ -4362,29 +4352,10 @@
           <w:sz w:val="20"/>
           <w:szCs w:val="20"/>
         </w:rPr>
-        <w:t xml:space="preserve"> (p</w:t>
+        <w:t xml:space="preserve"> (p-values were Bonferroni corrected). </w:t>
       </w:r>
-      <w:r>
-        <w:rPr>
-          <w:sz w:val="20"/>
-          <w:szCs w:val="20"/>
-        </w:rPr>
-        <w:t>-values were Bonferroni corrected</w:t>
-      </w:r>
-      <w:r>
-        <w:rPr>
-          <w:sz w:val="20"/>
-          <w:szCs w:val="20"/>
-        </w:rPr>
-        <w:t>)</w:t>
-      </w:r>
-      <w:r>
-        <w:rPr>
-          <w:sz w:val="20"/>
-          <w:szCs w:val="20"/>
-        </w:rPr>
-        <w:t xml:space="preserve">. </w:t>
-      </w:r>
+      <w:bookmarkStart w:id="0" w:name="_GoBack"/>
+      <w:bookmarkEnd w:id="0"/>
     </w:p>
     <w:sectPr>
       <w:headerReference w:type="default" r:id="rId7"/>

</xml_diff>